<commit_message>
add user guide and app name
</commit_message>
<xml_diff>
--- a/ТЗ_УП.docx
+++ b/ТЗ_УП.docx
@@ -2723,47 +2723,7 @@
         <w:t>Н</w:t>
       </w:r>
       <w:r>
-        <w:t>абор расширений (</w:t>
-      </w:r>
-      <w:proofErr w:type="spellStart"/>
-      <w:r>
-        <w:t>биндингов</w:t>
-      </w:r>
-      <w:proofErr w:type="spellEnd"/>
-      <w:r>
-        <w:t xml:space="preserve">) графического </w:t>
-      </w:r>
-      <w:proofErr w:type="spellStart"/>
-      <w:r>
-        <w:t>фреймворка</w:t>
-      </w:r>
-      <w:proofErr w:type="spellEnd"/>
-      <w:r>
-        <w:t xml:space="preserve"> </w:t>
-      </w:r>
-      <w:proofErr w:type="spellStart"/>
-      <w:r>
-        <w:t>Qt</w:t>
-      </w:r>
-      <w:proofErr w:type="spellEnd"/>
-      <w:r>
-        <w:t xml:space="preserve"> для языка программирования </w:t>
-      </w:r>
-      <w:proofErr w:type="spellStart"/>
-      <w:r>
-        <w:t>Python</w:t>
-      </w:r>
-      <w:proofErr w:type="spellEnd"/>
-      <w:r>
-        <w:t xml:space="preserve">, выполненный в виде расширения </w:t>
-      </w:r>
-      <w:proofErr w:type="spellStart"/>
-      <w:r>
-        <w:t>Python</w:t>
-      </w:r>
-      <w:proofErr w:type="spellEnd"/>
-      <w:r>
-        <w:t>;</w:t>
+        <w:t>абор расширений (биндингов) графического фреймворка Qt для языка программирования Python, выполненный в виде расширения Python;</w:t>
       </w:r>
     </w:p>
     <w:p>
@@ -2782,15 +2742,7 @@
         <w:t>Р</w:t>
       </w:r>
       <w:r>
-        <w:t xml:space="preserve">астровый формат хранения графической информации, использующий сжатие без потерь по алгоритму </w:t>
-      </w:r>
-      <w:proofErr w:type="spellStart"/>
-      <w:r>
-        <w:t>Deflate</w:t>
-      </w:r>
-      <w:proofErr w:type="spellEnd"/>
-      <w:r>
-        <w:t>;</w:t>
+        <w:t>астровый формат хранения графической информации, использующий сжатие без потерь по алгоритму Deflate;</w:t>
       </w:r>
     </w:p>
     <w:p>
@@ -3037,6 +2989,11 @@
         <w:t>«</w:t>
       </w:r>
       <w:r>
+        <w:t>Пират</w:t>
+      </w:r>
+      <w:bookmarkStart w:id="9" w:name="_GoBack"/>
+      <w:bookmarkEnd w:id="9"/>
+      <w:r>
         <w:t>».</w:t>
       </w:r>
     </w:p>
@@ -3045,11 +3002,11 @@
         <w:pStyle w:val="2"/>
         <w:ind w:left="0" w:firstLine="851"/>
       </w:pPr>
-      <w:bookmarkStart w:id="9" w:name="_Toc211466473"/>
+      <w:bookmarkStart w:id="10" w:name="_Toc211466473"/>
       <w:r>
         <w:t>Цель и задачи</w:t>
       </w:r>
-      <w:bookmarkEnd w:id="9"/>
+      <w:bookmarkEnd w:id="10"/>
     </w:p>
     <w:p>
       <w:pPr>
@@ -3060,7 +3017,7 @@
           <w:lang w:eastAsia="ja-JP"/>
         </w:rPr>
       </w:pPr>
-      <w:bookmarkStart w:id="10" w:name="_Hlk168477826"/>
+      <w:bookmarkStart w:id="11" w:name="_Hlk168477826"/>
       <w:r>
         <w:t>Целью разработки является</w:t>
       </w:r>
@@ -3089,7 +3046,7 @@
         <w:t>а также подготовка необходимой документации.</w:t>
       </w:r>
     </w:p>
-    <w:bookmarkEnd w:id="10"/>
+    <w:bookmarkEnd w:id="11"/>
     <w:p>
       <w:pPr>
         <w:spacing w:before="0"/>
@@ -3236,11 +3193,11 @@
         <w:pStyle w:val="2"/>
         <w:ind w:left="0" w:firstLine="851"/>
       </w:pPr>
-      <w:bookmarkStart w:id="11" w:name="_Toc211466474"/>
+      <w:bookmarkStart w:id="12" w:name="_Toc211466474"/>
       <w:r>
         <w:t>Сведения об участниках разработки</w:t>
       </w:r>
-      <w:bookmarkEnd w:id="11"/>
+      <w:bookmarkEnd w:id="12"/>
     </w:p>
     <w:p>
       <w:pPr>
@@ -3275,21 +3232,7 @@
         <w:rPr>
           <w:lang w:eastAsia="ja-JP"/>
         </w:rPr>
-        <w:t xml:space="preserve">(Колледжа </w:t>
-      </w:r>
-      <w:proofErr w:type="spellStart"/>
-      <w:r>
-        <w:rPr>
-          <w:lang w:eastAsia="ja-JP"/>
-        </w:rPr>
-        <w:t>ВятГУ</w:t>
-      </w:r>
-      <w:proofErr w:type="spellEnd"/>
-      <w:r>
-        <w:rPr>
-          <w:lang w:eastAsia="ja-JP"/>
-        </w:rPr>
-        <w:t>)</w:t>
+        <w:t>(Колледжа ВятГУ)</w:t>
       </w:r>
       <w:r>
         <w:t>, группы 301-51</w:t>
@@ -3309,14 +3252,14 @@
         <w:pStyle w:val="2"/>
         <w:ind w:left="0" w:firstLine="851"/>
       </w:pPr>
-      <w:bookmarkStart w:id="12" w:name="_Toc211466475"/>
+      <w:bookmarkStart w:id="13" w:name="_Toc211466475"/>
       <w:r>
         <w:t>Сроки разработки</w:t>
       </w:r>
-      <w:bookmarkEnd w:id="12"/>
-    </w:p>
-    <w:p>
-      <w:bookmarkStart w:id="13" w:name="_Hlk168477968"/>
+      <w:bookmarkEnd w:id="13"/>
+    </w:p>
+    <w:p>
+      <w:bookmarkStart w:id="14" w:name="_Hlk168477968"/>
       <w:r>
         <w:t xml:space="preserve">Разработка программного продукта должна быть осуществлена с </w:t>
       </w:r>
@@ -3338,38 +3281,38 @@
       <w:r>
         <w:t>.</w:t>
       </w:r>
-      <w:bookmarkEnd w:id="13"/>
+      <w:bookmarkEnd w:id="14"/>
     </w:p>
     <w:p>
       <w:pPr>
         <w:pStyle w:val="2"/>
         <w:ind w:left="0" w:firstLine="851"/>
       </w:pPr>
-      <w:bookmarkStart w:id="14" w:name="_Toc211466476"/>
+      <w:bookmarkStart w:id="15" w:name="_Toc211466476"/>
       <w:r>
         <w:t>Назначение разработки</w:t>
       </w:r>
-      <w:bookmarkEnd w:id="14"/>
-    </w:p>
-    <w:p>
-      <w:bookmarkStart w:id="15" w:name="_Hlk168478001"/>
+      <w:bookmarkEnd w:id="15"/>
+    </w:p>
+    <w:p>
+      <w:bookmarkStart w:id="16" w:name="_Hlk168478001"/>
       <w:r>
         <w:t xml:space="preserve">Разработка приложения </w:t>
       </w:r>
       <w:r>
         <w:t xml:space="preserve">преследует два назначения разработки: функциональное и эксплуатационное. </w:t>
       </w:r>
-      <w:bookmarkEnd w:id="15"/>
+      <w:bookmarkEnd w:id="16"/>
     </w:p>
     <w:p>
       <w:pPr>
         <w:pStyle w:val="3"/>
       </w:pPr>
-      <w:bookmarkStart w:id="16" w:name="_Toc211466477"/>
+      <w:bookmarkStart w:id="17" w:name="_Toc211466477"/>
       <w:r>
         <w:t>Функциональное назначение</w:t>
       </w:r>
-      <w:bookmarkEnd w:id="16"/>
+      <w:bookmarkEnd w:id="17"/>
     </w:p>
     <w:p>
       <w:r>
@@ -3380,12 +3323,12 @@
       <w:pPr>
         <w:pStyle w:val="3"/>
       </w:pPr>
-      <w:bookmarkStart w:id="17" w:name="_Toc211466478"/>
+      <w:bookmarkStart w:id="18" w:name="_Toc211466478"/>
       <w:r>
         <w:lastRenderedPageBreak/>
         <w:t>Эксплуатационное назначение</w:t>
       </w:r>
-      <w:bookmarkEnd w:id="17"/>
+      <w:bookmarkEnd w:id="18"/>
     </w:p>
     <w:p>
       <w:r>
@@ -3397,12 +3340,12 @@
         <w:pStyle w:val="1"/>
         <w:ind w:left="0" w:firstLine="851"/>
       </w:pPr>
-      <w:bookmarkStart w:id="18" w:name="_Toc211466479"/>
+      <w:bookmarkStart w:id="19" w:name="_Toc211466479"/>
       <w:r>
         <w:lastRenderedPageBreak/>
         <w:t>Описание предметной области</w:t>
       </w:r>
-      <w:bookmarkEnd w:id="18"/>
+      <w:bookmarkEnd w:id="19"/>
     </w:p>
     <w:p>
       <w:pPr>
@@ -3414,21 +3357,7 @@
         <w:rPr>
           <w:rFonts w:eastAsia="Times New Roman"/>
         </w:rPr>
-        <w:t xml:space="preserve">КБЖУ — это аббревиатура, которая расшифровывается как «калории, белки, жиры и углеводы». Эти параметры указывают на этикетках готовых продуктов, чтобы потребитель смог понять, сколько </w:t>
-      </w:r>
-      <w:proofErr w:type="spellStart"/>
-      <w:r>
-        <w:rPr>
-          <w:rFonts w:eastAsia="Times New Roman"/>
-        </w:rPr>
-        <w:t>макронутриентов</w:t>
-      </w:r>
-      <w:proofErr w:type="spellEnd"/>
-      <w:r>
-        <w:rPr>
-          <w:rFonts w:eastAsia="Times New Roman"/>
-        </w:rPr>
-        <w:t xml:space="preserve"> (белков, жиров и углеводов) и энергии (калорий, которые образуются из БЖУ) он получит, съев эту еду.</w:t>
+        <w:t>КБЖУ — это аббревиатура, которая расшифровывается как «калории, белки, жиры и углеводы». Эти параметры указывают на этикетках готовых продуктов, чтобы потребитель смог понять, сколько макронутриентов (белков, жиров и углеводов) и энергии (калорий, которые образуются из БЖУ) он получит, съев эту еду.</w:t>
       </w:r>
     </w:p>
     <w:p>
@@ -3459,35 +3388,7 @@
         <w:rPr>
           <w:rFonts w:eastAsia="Times New Roman"/>
         </w:rPr>
-        <w:t xml:space="preserve">Базовый уровень метаболизма рассчитывают по формуле </w:t>
-      </w:r>
-      <w:proofErr w:type="spellStart"/>
-      <w:r>
-        <w:rPr>
-          <w:rFonts w:eastAsia="Times New Roman"/>
-        </w:rPr>
-        <w:t>Миффлина</w:t>
-      </w:r>
-      <w:proofErr w:type="spellEnd"/>
-      <w:r>
-        <w:rPr>
-          <w:rFonts w:eastAsia="Times New Roman"/>
-        </w:rPr>
-        <w:t xml:space="preserve"> — Сан </w:t>
-      </w:r>
-      <w:proofErr w:type="spellStart"/>
-      <w:r>
-        <w:rPr>
-          <w:rFonts w:eastAsia="Times New Roman"/>
-        </w:rPr>
-        <w:t>Жеор</w:t>
-      </w:r>
-      <w:proofErr w:type="spellEnd"/>
-      <w:r>
-        <w:rPr>
-          <w:rFonts w:eastAsia="Times New Roman"/>
-        </w:rPr>
-        <w:t>, которая учитывает:</w:t>
+        <w:t>Базовый уровень метаболизма рассчитывают по формуле Миффлина — Сан Жеор, которая учитывает:</w:t>
       </w:r>
       <w:r>
         <w:rPr>
@@ -3697,46 +3598,20 @@
           <w:szCs w:val="24"/>
         </w:rPr>
         <w:br w:type="textWrapping" w:clear="all"/>
-        <w:t xml:space="preserve">Рисунок 1 – формула </w:t>
-      </w:r>
-      <w:proofErr w:type="spellStart"/>
-      <w:r>
-        <w:rPr>
-          <w:rFonts w:eastAsia="Times New Roman" w:cs="Times New Roman"/>
-          <w:color w:val="000000"/>
-          <w:szCs w:val="24"/>
-        </w:rPr>
-        <w:t>Миффлина</w:t>
-      </w:r>
-      <w:proofErr w:type="spellEnd"/>
-      <w:r>
-        <w:rPr>
-          <w:rFonts w:eastAsia="Times New Roman" w:cs="Times New Roman"/>
-          <w:color w:val="000000"/>
-          <w:szCs w:val="24"/>
-        </w:rPr>
-        <w:t xml:space="preserve"> </w:t>
+        <w:t xml:space="preserve">Рисунок 1 – формула Миффлина </w:t>
       </w:r>
       <w:r>
         <w:rPr>
           <w:rFonts w:eastAsia="Times New Roman"/>
         </w:rPr>
-        <w:t xml:space="preserve">— Сан </w:t>
-      </w:r>
-      <w:proofErr w:type="spellStart"/>
+        <w:t>— Сан Жеор</w:t>
+      </w:r>
       <w:r>
         <w:rPr>
           <w:rFonts w:eastAsia="Times New Roman"/>
         </w:rPr>
-        <w:t>Жеор</w:t>
-      </w:r>
-      <w:r>
-        <w:rPr>
-          <w:rFonts w:eastAsia="Times New Roman"/>
-        </w:rPr>
         <w:t>а</w:t>
       </w:r>
-      <w:proofErr w:type="spellEnd"/>
     </w:p>
     <w:p>
       <w:pPr>
@@ -4096,7 +3971,6 @@
           <w:lang w:val="en-US"/>
         </w:rPr>
       </w:pPr>
-      <w:proofErr w:type="gramStart"/>
       <w:r>
         <w:rPr>
           <w:rFonts w:eastAsia="Times New Roman"/>
@@ -4110,15 +3984,12 @@
         </w:rPr>
         <w:t xml:space="preserve"> </w:t>
       </w:r>
-      <w:proofErr w:type="spellStart"/>
       <w:r>
         <w:rPr>
           <w:b/>
         </w:rPr>
         <w:t>MyFitnessPal</w:t>
       </w:r>
-      <w:proofErr w:type="spellEnd"/>
-      <w:proofErr w:type="gramEnd"/>
       <w:r>
         <w:rPr>
           <w:rFonts w:eastAsia="Times New Roman"/>
@@ -4134,14 +4005,12 @@
         </w:rPr>
         <w:t>«</w:t>
       </w:r>
-      <w:proofErr w:type="spellStart"/>
       <w:r>
         <w:rPr>
           <w:b/>
         </w:rPr>
         <w:t>MyFitnessPal</w:t>
       </w:r>
-      <w:proofErr w:type="spellEnd"/>
       <w:r>
         <w:rPr>
           <w:b/>
@@ -4155,15 +4024,7 @@
         <w:t xml:space="preserve"> </w:t>
       </w:r>
       <w:r>
-        <w:t xml:space="preserve">— одно из самых популярных в мире приложений для учёта калорий и КБЖУ. Оно содержит обширную базу продуктов, включая фасованные товары, и поддерживает сканирование </w:t>
-      </w:r>
-      <w:proofErr w:type="spellStart"/>
-      <w:r>
-        <w:t>штрихкодов</w:t>
-      </w:r>
-      <w:proofErr w:type="spellEnd"/>
-      <w:r>
-        <w:t xml:space="preserve"> для быстрого добавления продуктов в дневник питания.</w:t>
+        <w:t>— одно из самых популярных в мире приложений для учёта калорий и КБЖУ. Оно содержит обширную базу продуктов, включая фасованные товары, и поддерживает сканирование штрихкодов для быстрого добавления продуктов в дневник питания.</w:t>
       </w:r>
     </w:p>
     <w:p>
@@ -4192,14 +4053,12 @@
         </w:rPr>
         <w:t>«</w:t>
       </w:r>
-      <w:proofErr w:type="spellStart"/>
       <w:r>
         <w:rPr>
           <w:rFonts w:eastAsia="Times New Roman"/>
         </w:rPr>
         <w:t>MyFitnessPal</w:t>
       </w:r>
-      <w:proofErr w:type="spellEnd"/>
       <w:r>
         <w:rPr>
           <w:rFonts w:eastAsia="Times New Roman"/>
@@ -4335,14 +4194,12 @@
         </w:rPr>
         <w:t xml:space="preserve"> «</w:t>
       </w:r>
-      <w:proofErr w:type="spellStart"/>
       <w:r>
         <w:rPr>
           <w:rFonts w:eastAsia="Times New Roman"/>
         </w:rPr>
         <w:t>MyFitnessPal</w:t>
       </w:r>
-      <w:proofErr w:type="spellEnd"/>
       <w:r>
         <w:rPr>
           <w:rFonts w:eastAsia="Times New Roman"/>
@@ -4405,21 +4262,7 @@
         <w:rPr>
           <w:rFonts w:eastAsia="Times New Roman"/>
         </w:rPr>
-        <w:t xml:space="preserve">Удобный сканер </w:t>
-      </w:r>
-      <w:proofErr w:type="spellStart"/>
-      <w:r>
-        <w:rPr>
-          <w:rFonts w:eastAsia="Times New Roman"/>
-        </w:rPr>
-        <w:t>штрихкодов</w:t>
-      </w:r>
-      <w:proofErr w:type="spellEnd"/>
-      <w:r>
-        <w:rPr>
-          <w:rFonts w:eastAsia="Times New Roman"/>
-        </w:rPr>
-        <w:t xml:space="preserve"> с мгновенным распознаванием;</w:t>
+        <w:t>Удобный сканер штрихкодов с мгновенным распознаванием;</w:t>
       </w:r>
     </w:p>
     <w:p>
@@ -4438,21 +4281,7 @@
         <w:rPr>
           <w:rFonts w:eastAsia="Times New Roman"/>
         </w:rPr>
-        <w:t>Интеграция с фитнес-</w:t>
-      </w:r>
-      <w:proofErr w:type="spellStart"/>
-      <w:r>
-        <w:rPr>
-          <w:rFonts w:eastAsia="Times New Roman"/>
-        </w:rPr>
-        <w:t>трекерами</w:t>
-      </w:r>
-      <w:proofErr w:type="spellEnd"/>
-      <w:r>
-        <w:rPr>
-          <w:rFonts w:eastAsia="Times New Roman"/>
-        </w:rPr>
-        <w:t xml:space="preserve"> и умными весами.</w:t>
+        <w:t>Интеграция с фитнес-трекерами и умными весами.</w:t>
       </w:r>
     </w:p>
     <w:p>
@@ -4506,15 +4335,7 @@
         </w:rPr>
       </w:pPr>
       <w:r>
-        <w:t xml:space="preserve">Нет возможности распознавать состав с фото упаковки (только по </w:t>
-      </w:r>
-      <w:proofErr w:type="spellStart"/>
-      <w:r>
-        <w:t>штрихкоду</w:t>
-      </w:r>
-      <w:proofErr w:type="spellEnd"/>
-      <w:r>
-        <w:t xml:space="preserve"> или вручную).</w:t>
+        <w:t>Нет возможности распознавать состав с фото упаковки (только по штрихкоду или вручную).</w:t>
       </w:r>
     </w:p>
     <w:p>
@@ -4537,7 +4358,6 @@
         </w:rPr>
         <w:t>«</w:t>
       </w:r>
-      <w:proofErr w:type="spellStart"/>
       <w:r>
         <w:rPr>
           <w:rFonts w:eastAsia="Times New Roman"/>
@@ -4545,7 +4365,6 @@
         </w:rPr>
         <w:t>FatSecret</w:t>
       </w:r>
-      <w:proofErr w:type="spellEnd"/>
       <w:r>
         <w:rPr>
           <w:rFonts w:eastAsia="Times New Roman"/>
@@ -4562,14 +4381,12 @@
         </w:rPr>
         <w:t>«</w:t>
       </w:r>
-      <w:proofErr w:type="spellStart"/>
       <w:r>
         <w:rPr>
           <w:b/>
         </w:rPr>
         <w:t>FatSecret</w:t>
       </w:r>
-      <w:proofErr w:type="spellEnd"/>
       <w:r>
         <w:rPr>
           <w:b/>
@@ -4586,29 +4403,13 @@
         <w:t xml:space="preserve"> </w:t>
       </w:r>
       <w:r>
-        <w:t xml:space="preserve">— бесплатное приложение для контроля веса и учёта КБЖУ с функцией сканирования </w:t>
-      </w:r>
-      <w:proofErr w:type="spellStart"/>
-      <w:r>
-        <w:t>штрихкодов</w:t>
-      </w:r>
-      <w:proofErr w:type="spellEnd"/>
-      <w:r>
-        <w:t>, дневником питания, журналом упражнений и возможностью отслеживать прогресс.</w:t>
+        <w:t>— бесплатное приложение для контроля веса и учёта КБЖУ с функцией сканирования штрихкодов, дневником питания, журналом упражнений и возможностью отслеживать прогресс.</w:t>
       </w:r>
       <w:r>
         <w:t xml:space="preserve"> </w:t>
       </w:r>
       <w:r>
-        <w:t xml:space="preserve">— бесплатное приложение для контроля веса и учёта КБЖУ с функцией сканирования </w:t>
-      </w:r>
-      <w:proofErr w:type="spellStart"/>
-      <w:r>
-        <w:t>штрихкодов</w:t>
-      </w:r>
-      <w:proofErr w:type="spellEnd"/>
-      <w:r>
-        <w:t>, дневником питания, журналом упражнений и возможностью отслеживать прогресс.</w:t>
+        <w:t>— бесплатное приложение для контроля веса и учёта КБЖУ с функцией сканирования штрихкодов, дневником питания, журналом упражнений и возможностью отслеживать прогресс.</w:t>
       </w:r>
     </w:p>
     <w:p>
@@ -4632,14 +4433,12 @@
         </w:rPr>
         <w:t xml:space="preserve"> «</w:t>
       </w:r>
-      <w:proofErr w:type="spellStart"/>
       <w:r>
         <w:rPr>
           <w:lang w:eastAsia="ja-JP"/>
         </w:rPr>
         <w:t>FatSecret</w:t>
       </w:r>
-      <w:proofErr w:type="spellEnd"/>
       <w:r>
         <w:rPr>
           <w:rFonts w:eastAsia="Times New Roman"/>
@@ -4753,14 +4552,12 @@
         </w:rPr>
         <w:t xml:space="preserve"> «</w:t>
       </w:r>
-      <w:proofErr w:type="spellStart"/>
       <w:r>
         <w:rPr>
           <w:lang w:eastAsia="ja-JP"/>
         </w:rPr>
         <w:t>FatSecret</w:t>
       </w:r>
-      <w:proofErr w:type="spellEnd"/>
       <w:r>
         <w:rPr>
           <w:rFonts w:eastAsia="Times New Roman"/>
@@ -4834,23 +4631,7 @@
           <w:rFonts w:eastAsia="Times New Roman"/>
           <w:szCs w:val="28"/>
         </w:rPr>
-        <w:t xml:space="preserve">Сканер </w:t>
-      </w:r>
-      <w:proofErr w:type="spellStart"/>
-      <w:r>
-        <w:rPr>
-          <w:rFonts w:eastAsia="Times New Roman"/>
-          <w:szCs w:val="28"/>
-        </w:rPr>
-        <w:t>штрихкодов</w:t>
-      </w:r>
-      <w:proofErr w:type="spellEnd"/>
-      <w:r>
-        <w:rPr>
-          <w:rFonts w:eastAsia="Times New Roman"/>
-          <w:szCs w:val="28"/>
-        </w:rPr>
-        <w:t xml:space="preserve"> с доступом к международной базе продуктов;</w:t>
+        <w:t>Сканер штрихкодов с доступом к международной базе продуктов;</w:t>
       </w:r>
     </w:p>
     <w:p>
@@ -4997,77 +4778,7 @@
         <w:rPr>
           <w:rFonts w:eastAsia="Times New Roman"/>
         </w:rPr>
-        <w:t xml:space="preserve">— современное приложение для учёта КБЖУ и планирования питания с поддержкой сканирования </w:t>
-      </w:r>
-      <w:proofErr w:type="spellStart"/>
-      <w:r>
-        <w:rPr>
-          <w:rFonts w:eastAsia="Times New Roman"/>
-        </w:rPr>
-        <w:t>штрихкодов</w:t>
-      </w:r>
-      <w:proofErr w:type="spellEnd"/>
-      <w:r>
-        <w:rPr>
-          <w:rFonts w:eastAsia="Times New Roman"/>
-        </w:rPr>
-        <w:t xml:space="preserve">, персонализированными планами и интеграцией с </w:t>
-      </w:r>
-      <w:proofErr w:type="spellStart"/>
-      <w:r>
-        <w:rPr>
-          <w:rFonts w:eastAsia="Times New Roman"/>
-        </w:rPr>
-        <w:t>Apple</w:t>
-      </w:r>
-      <w:proofErr w:type="spellEnd"/>
-      <w:r>
-        <w:rPr>
-          <w:rFonts w:eastAsia="Times New Roman"/>
-        </w:rPr>
-        <w:t xml:space="preserve"> </w:t>
-      </w:r>
-      <w:proofErr w:type="spellStart"/>
-      <w:r>
-        <w:rPr>
-          <w:rFonts w:eastAsia="Times New Roman"/>
-        </w:rPr>
-        <w:t>Health</w:t>
-      </w:r>
-      <w:proofErr w:type="spellEnd"/>
-      <w:r>
-        <w:rPr>
-          <w:rFonts w:eastAsia="Times New Roman"/>
-        </w:rPr>
-        <w:t xml:space="preserve">, </w:t>
-      </w:r>
-      <w:proofErr w:type="spellStart"/>
-      <w:r>
-        <w:rPr>
-          <w:rFonts w:eastAsia="Times New Roman"/>
-        </w:rPr>
-        <w:t>Google</w:t>
-      </w:r>
-      <w:proofErr w:type="spellEnd"/>
-      <w:r>
-        <w:rPr>
-          <w:rFonts w:eastAsia="Times New Roman"/>
-        </w:rPr>
-        <w:t xml:space="preserve"> </w:t>
-      </w:r>
-      <w:proofErr w:type="spellStart"/>
-      <w:r>
-        <w:rPr>
-          <w:rFonts w:eastAsia="Times New Roman"/>
-        </w:rPr>
-        <w:t>Fit</w:t>
-      </w:r>
-      <w:proofErr w:type="spellEnd"/>
-      <w:r>
-        <w:rPr>
-          <w:rFonts w:eastAsia="Times New Roman"/>
-        </w:rPr>
-        <w:t xml:space="preserve"> и другими сервисами.</w:t>
+        <w:t>— современное приложение для учёта КБЖУ и планирования питания с поддержкой сканирования штрихкодов, персонализированными планами и интеграцией с Apple Health, Google Fit и другими сервисами.</w:t>
       </w:r>
     </w:p>
     <w:p>
@@ -5249,15 +4960,7 @@
         <w:ind w:left="0" w:firstLine="851"/>
       </w:pPr>
       <w:r>
-        <w:t xml:space="preserve">Сканер </w:t>
-      </w:r>
-      <w:proofErr w:type="spellStart"/>
-      <w:r>
-        <w:t>штрихкодов</w:t>
-      </w:r>
-      <w:proofErr w:type="spellEnd"/>
-      <w:r>
-        <w:t xml:space="preserve"> с быстрым добавлением продуктов;</w:t>
+        <w:t>Сканер штрихкодов с быстрым добавлением продуктов;</w:t>
       </w:r>
     </w:p>
     <w:p>
@@ -5273,15 +4976,7 @@
         <w:ind w:left="0" w:firstLine="851"/>
       </w:pPr>
       <w:r>
-        <w:t xml:space="preserve">Персонализированные рекомендации по калориям и </w:t>
-      </w:r>
-      <w:proofErr w:type="spellStart"/>
-      <w:r>
-        <w:t>макронутриентам</w:t>
-      </w:r>
-      <w:proofErr w:type="spellEnd"/>
-      <w:r>
-        <w:t>;</w:t>
+        <w:t>Персонализированные рекомендации по калориям и макронутриентам;</w:t>
       </w:r>
     </w:p>
     <w:p>
@@ -5359,15 +5054,7 @@
         <w:ind w:left="0" w:firstLine="851"/>
       </w:pPr>
       <w:r>
-        <w:t xml:space="preserve">Нет функции распознавания текста с упаковки (только </w:t>
-      </w:r>
-      <w:proofErr w:type="spellStart"/>
-      <w:r>
-        <w:t>штрихкод</w:t>
-      </w:r>
-      <w:proofErr w:type="spellEnd"/>
-      <w:r>
-        <w:t xml:space="preserve"> или ручной ввод).</w:t>
+        <w:t>Нет функции распознавания текста с упаковки (только штрихкод или ручной ввод).</w:t>
       </w:r>
     </w:p>
     <w:p>
@@ -5391,103 +5078,7 @@
           <w:rFonts w:eastAsia="Times New Roman"/>
           <w:szCs w:val="28"/>
         </w:rPr>
-        <w:t xml:space="preserve">Проведённый анализ показал, что существующие приложения для учёта КБЖУ (такие как </w:t>
-      </w:r>
-      <w:proofErr w:type="spellStart"/>
-      <w:r>
-        <w:rPr>
-          <w:rFonts w:eastAsia="Times New Roman"/>
-          <w:szCs w:val="28"/>
-        </w:rPr>
-        <w:t>MyFitnessPal</w:t>
-      </w:r>
-      <w:proofErr w:type="spellEnd"/>
-      <w:r>
-        <w:rPr>
-          <w:rFonts w:eastAsia="Times New Roman"/>
-          <w:szCs w:val="28"/>
-        </w:rPr>
-        <w:t xml:space="preserve">, </w:t>
-      </w:r>
-      <w:proofErr w:type="spellStart"/>
-      <w:r>
-        <w:rPr>
-          <w:rFonts w:eastAsia="Times New Roman"/>
-          <w:szCs w:val="28"/>
-        </w:rPr>
-        <w:t>FatSecret</w:t>
-      </w:r>
-      <w:proofErr w:type="spellEnd"/>
-      <w:r>
-        <w:rPr>
-          <w:rFonts w:eastAsia="Times New Roman"/>
-          <w:szCs w:val="28"/>
-        </w:rPr>
-        <w:t xml:space="preserve"> и YAZIO) успешно реализуют базовый функционал — ведение дневника питания, расчёт </w:t>
-      </w:r>
-      <w:proofErr w:type="spellStart"/>
-      <w:r>
-        <w:rPr>
-          <w:rFonts w:eastAsia="Times New Roman"/>
-          <w:szCs w:val="28"/>
-        </w:rPr>
-        <w:t>макронутриентов</w:t>
-      </w:r>
-      <w:proofErr w:type="spellEnd"/>
-      <w:r>
-        <w:rPr>
-          <w:rFonts w:eastAsia="Times New Roman"/>
-          <w:szCs w:val="28"/>
-        </w:rPr>
-        <w:t xml:space="preserve"> и сканирование </w:t>
-      </w:r>
-      <w:proofErr w:type="spellStart"/>
-      <w:r>
-        <w:rPr>
-          <w:rFonts w:eastAsia="Times New Roman"/>
-          <w:szCs w:val="28"/>
-        </w:rPr>
-        <w:t>штрихкодов</w:t>
-      </w:r>
-      <w:proofErr w:type="spellEnd"/>
-      <w:r>
-        <w:rPr>
-          <w:rFonts w:eastAsia="Times New Roman"/>
-          <w:szCs w:val="28"/>
-        </w:rPr>
-        <w:t xml:space="preserve">. Однако все они полагаются исключительно на </w:t>
-      </w:r>
-      <w:proofErr w:type="spellStart"/>
-      <w:r>
-        <w:rPr>
-          <w:rFonts w:eastAsia="Times New Roman"/>
-          <w:szCs w:val="28"/>
-        </w:rPr>
-        <w:t>штрихкоды</w:t>
-      </w:r>
-      <w:proofErr w:type="spellEnd"/>
-      <w:r>
-        <w:rPr>
-          <w:rFonts w:eastAsia="Times New Roman"/>
-          <w:szCs w:val="28"/>
-        </w:rPr>
-        <w:t xml:space="preserve"> или ручной ввод, не поддерживая распознавание состава продукта с фото упаковки (OCR). Это создаёт проблему при работе с продуктами без </w:t>
-      </w:r>
-      <w:proofErr w:type="spellStart"/>
-      <w:r>
-        <w:rPr>
-          <w:rFonts w:eastAsia="Times New Roman"/>
-          <w:szCs w:val="28"/>
-        </w:rPr>
-        <w:t>штрихкода</w:t>
-      </w:r>
-      <w:proofErr w:type="spellEnd"/>
-      <w:r>
-        <w:rPr>
-          <w:rFonts w:eastAsia="Times New Roman"/>
-          <w:szCs w:val="28"/>
-        </w:rPr>
-        <w:t>, с повреждённой маркировкой или локальными товарами, отсутствующими в международных базах.</w:t>
+        <w:t>Проведённый анализ показал, что существующие приложения для учёта КБЖУ (такие как MyFitnessPal, FatSecret и YAZIO) успешно реализуют базовый функционал — ведение дневника питания, расчёт макронутриентов и сканирование штрихкодов. Однако все они полагаются исключительно на штрихкоды или ручной ввод, не поддерживая распознавание состава продукта с фото упаковки (OCR). Это создаёт проблему при работе с продуктами без штрихкода, с повреждённой маркировкой или локальными товарами, отсутствующими в международных базах.</w:t>
       </w:r>
     </w:p>
     <w:p>
@@ -5542,23 +5133,23 @@
         <w:pStyle w:val="1"/>
         <w:ind w:left="0" w:firstLine="851"/>
       </w:pPr>
-      <w:bookmarkStart w:id="19" w:name="_Toc211466480"/>
+      <w:bookmarkStart w:id="20" w:name="_Toc211466480"/>
       <w:r>
         <w:lastRenderedPageBreak/>
         <w:t>Требования к результатам разработки</w:t>
       </w:r>
-      <w:bookmarkEnd w:id="19"/>
+      <w:bookmarkEnd w:id="20"/>
     </w:p>
     <w:p>
       <w:pPr>
         <w:pStyle w:val="2"/>
         <w:ind w:left="0" w:firstLine="851"/>
       </w:pPr>
-      <w:bookmarkStart w:id="20" w:name="_Toc211466481"/>
+      <w:bookmarkStart w:id="21" w:name="_Toc211466481"/>
       <w:r>
         <w:t>Требования к функциональным характеристикам</w:t>
       </w:r>
-      <w:bookmarkEnd w:id="20"/>
+      <w:bookmarkEnd w:id="21"/>
     </w:p>
     <w:p>
       <w:r>
@@ -5675,11 +5266,11 @@
         <w:pStyle w:val="2"/>
         <w:ind w:left="0" w:firstLine="851"/>
       </w:pPr>
-      <w:bookmarkStart w:id="21" w:name="_Toc211466482"/>
+      <w:bookmarkStart w:id="22" w:name="_Toc211466482"/>
       <w:r>
         <w:t>Требования к показателям назначения</w:t>
       </w:r>
-      <w:bookmarkEnd w:id="21"/>
+      <w:bookmarkEnd w:id="22"/>
     </w:p>
     <w:p>
       <w:r>
@@ -5691,11 +5282,11 @@
         <w:pStyle w:val="2"/>
         <w:ind w:left="0" w:firstLine="851"/>
       </w:pPr>
-      <w:bookmarkStart w:id="22" w:name="_Toc211466483"/>
+      <w:bookmarkStart w:id="23" w:name="_Toc211466483"/>
       <w:r>
         <w:t>Требования к технологическому стеку</w:t>
       </w:r>
-      <w:bookmarkEnd w:id="22"/>
+      <w:bookmarkEnd w:id="23"/>
     </w:p>
     <w:p>
       <w:pPr>
@@ -5784,15 +5375,7 @@
         <w:ind w:left="0" w:firstLine="851"/>
       </w:pPr>
       <w:r>
-        <w:t xml:space="preserve">Системы контроля версий: </w:t>
-      </w:r>
-      <w:proofErr w:type="spellStart"/>
-      <w:r>
-        <w:t>GitHub</w:t>
-      </w:r>
-      <w:proofErr w:type="spellEnd"/>
-      <w:r>
-        <w:t>;</w:t>
+        <w:t>Системы контроля версий: GitHub;</w:t>
       </w:r>
     </w:p>
     <w:p>
@@ -5834,11 +5417,11 @@
         <w:pStyle w:val="2"/>
         <w:ind w:left="0" w:firstLine="851"/>
       </w:pPr>
-      <w:bookmarkStart w:id="23" w:name="_Toc211466484"/>
+      <w:bookmarkStart w:id="24" w:name="_Toc211466484"/>
       <w:r>
         <w:t>Требования к пользовательскому интерфейсу</w:t>
       </w:r>
-      <w:bookmarkEnd w:id="23"/>
+      <w:bookmarkEnd w:id="24"/>
     </w:p>
     <w:p>
       <w:pPr>
@@ -6558,22 +6141,22 @@
         <w:pStyle w:val="2"/>
         <w:ind w:left="0" w:firstLine="851"/>
       </w:pPr>
-      <w:bookmarkStart w:id="24" w:name="_Toc211466485"/>
+      <w:bookmarkStart w:id="25" w:name="_Toc211466485"/>
       <w:r>
         <w:lastRenderedPageBreak/>
         <w:t>Требования к видам обеспечения</w:t>
       </w:r>
-      <w:bookmarkEnd w:id="24"/>
+      <w:bookmarkEnd w:id="25"/>
     </w:p>
     <w:p>
       <w:pPr>
         <w:pStyle w:val="3"/>
       </w:pPr>
-      <w:bookmarkStart w:id="25" w:name="_Toc211466486"/>
+      <w:bookmarkStart w:id="26" w:name="_Toc211466486"/>
       <w:r>
         <w:t>Требования к математическому обеспечению</w:t>
       </w:r>
-      <w:bookmarkEnd w:id="25"/>
+      <w:bookmarkEnd w:id="26"/>
     </w:p>
     <w:p>
       <w:pPr>
@@ -6589,11 +6172,11 @@
       <w:pPr>
         <w:pStyle w:val="3"/>
       </w:pPr>
-      <w:bookmarkStart w:id="26" w:name="_Toc211466487"/>
+      <w:bookmarkStart w:id="27" w:name="_Toc211466487"/>
       <w:r>
         <w:t>Требования к информационному обеспечению</w:t>
       </w:r>
-      <w:bookmarkEnd w:id="26"/>
+      <w:bookmarkEnd w:id="27"/>
     </w:p>
     <w:p>
       <w:r>
@@ -6696,11 +6279,11 @@
       <w:pPr>
         <w:pStyle w:val="3"/>
       </w:pPr>
-      <w:bookmarkStart w:id="27" w:name="_Toc211466488"/>
+      <w:bookmarkStart w:id="28" w:name="_Toc211466488"/>
       <w:r>
         <w:t>Требования к метрологическому обеспечению</w:t>
       </w:r>
-      <w:bookmarkEnd w:id="27"/>
+      <w:bookmarkEnd w:id="28"/>
     </w:p>
     <w:p>
       <w:r>
@@ -6729,11 +6312,11 @@
       <w:pPr>
         <w:pStyle w:val="3"/>
       </w:pPr>
-      <w:bookmarkStart w:id="28" w:name="_Toc211466489"/>
+      <w:bookmarkStart w:id="29" w:name="_Toc211466489"/>
       <w:r>
         <w:t>Требования к техническому обеспечению</w:t>
       </w:r>
-      <w:bookmarkEnd w:id="28"/>
+      <w:bookmarkEnd w:id="29"/>
     </w:p>
     <w:p>
       <w:r>
@@ -6882,13 +6465,11 @@
         <w:pStyle w:val="2"/>
         <w:ind w:left="0" w:firstLine="851"/>
       </w:pPr>
-      <w:bookmarkStart w:id="29" w:name="_Toc211466490"/>
-      <w:bookmarkStart w:id="30" w:name="_GoBack"/>
+      <w:bookmarkStart w:id="30" w:name="_Toc211466490"/>
+      <w:r>
+        <w:t>Требования к надежности</w:t>
+      </w:r>
       <w:bookmarkEnd w:id="30"/>
-      <w:r>
-        <w:t>Требования к надежности</w:t>
-      </w:r>
-      <w:bookmarkEnd w:id="29"/>
     </w:p>
     <w:p>
       <w:pPr>
@@ -7071,13 +6652,8 @@
         </w:numPr>
       </w:pPr>
       <w:r>
-        <w:t>Интеграция с умными весами и фитнес-</w:t>
-      </w:r>
-      <w:proofErr w:type="spellStart"/>
-      <w:r>
-        <w:t>трекерами</w:t>
-      </w:r>
-      <w:proofErr w:type="spellEnd"/>
+        <w:t>Интеграция с умными весами и фитнес-трекерами</w:t>
+      </w:r>
       <w:r>
         <w:t>;</w:t>
       </w:r>
@@ -7965,21 +7541,7 @@
         <w:rPr>
           <w:color w:val="000000"/>
         </w:rPr>
-        <w:t xml:space="preserve">СТП </w:t>
-      </w:r>
-      <w:proofErr w:type="spellStart"/>
-      <w:r>
-        <w:rPr>
-          <w:color w:val="000000"/>
-        </w:rPr>
-        <w:t>ВятГУ</w:t>
-      </w:r>
-      <w:proofErr w:type="spellEnd"/>
-      <w:r>
-        <w:rPr>
-          <w:color w:val="000000"/>
-        </w:rPr>
-        <w:t xml:space="preserve"> 101</w:t>
+        <w:t>СТП ВятГУ 101</w:t>
       </w:r>
       <w:r>
         <w:rPr>
@@ -8185,7 +7747,7 @@
         <w:rStyle w:val="a9"/>
         <w:noProof/>
       </w:rPr>
-      <w:t>21</w:t>
+      <w:t>18</w:t>
     </w:r>
     <w:r>
       <w:rPr>
@@ -15087,7 +14649,7 @@
 </file>
 
 <file path=customXml/itemProps1.xml><?xml version="1.0" encoding="utf-8"?>
-<ds:datastoreItem xmlns:ds="http://schemas.openxmlformats.org/officeDocument/2006/customXml" ds:itemID="{DBAAB6AC-27CA-4BD3-AC8B-7B350D3082F5}">
+<ds:datastoreItem xmlns:ds="http://schemas.openxmlformats.org/officeDocument/2006/customXml" ds:itemID="{4DD19FE1-4393-4A50-94FE-C0FFCBF20F1F}">
   <ds:schemaRefs>
     <ds:schemaRef ds:uri="http://schemas.openxmlformats.org/officeDocument/2006/bibliography"/>
   </ds:schemaRefs>

</xml_diff>